<commit_message>
changed logo. fixed report issue
</commit_message>
<xml_diff>
--- a/HandwritingInstituteBillingSystem/printTemplate.docx
+++ b/HandwritingInstituteBillingSystem/printTemplate.docx
@@ -8,9 +8,9 @@
         <w:tblLook w:val="04A0" w:firstRow="1" w:lastRow="0" w:firstColumn="1" w:lastColumn="0" w:noHBand="0" w:noVBand="1"/>
       </w:tblPr>
       <w:tblGrid>
-        <w:gridCol w:w="1452"/>
-        <w:gridCol w:w="540"/>
-        <w:gridCol w:w="700"/>
+        <w:gridCol w:w="1487"/>
+        <w:gridCol w:w="553"/>
+        <w:gridCol w:w="717"/>
         <w:gridCol w:w="2300"/>
         <w:gridCol w:w="1960"/>
         <w:gridCol w:w="693"/>
@@ -276,13 +276,15 @@
             </w:r>
             <w:r>
               <w:rPr>
+                <w:rFonts w:eastAsia="Times New Roman"/>
                 <w:noProof/>
+                <w:color w:val="000000"/>
               </w:rPr>
               <w:drawing>
-                <wp:inline distT="0" distB="0" distL="0" distR="0" wp14:anchorId="4E86795B" wp14:editId="17EA6ED4">
-                  <wp:extent cx="1143000" cy="933450"/>
+                <wp:inline distT="0" distB="0" distL="0" distR="0">
+                  <wp:extent cx="1581150" cy="709380"/>
                   <wp:effectExtent l="0" t="0" r="0" b="0"/>
-                  <wp:docPr id="3" name="Picture 2"/>
+                  <wp:docPr id="1" name="Picture 1"/>
                   <wp:cNvGraphicFramePr>
                     <a:graphicFrameLocks xmlns:a="http://schemas.openxmlformats.org/drawingml/2006/main" noChangeAspect="1"/>
                   </wp:cNvGraphicFramePr>
@@ -290,42 +292,29 @@
                     <a:graphicData uri="http://schemas.openxmlformats.org/drawingml/2006/picture">
                       <pic:pic xmlns:pic="http://schemas.openxmlformats.org/drawingml/2006/picture">
                         <pic:nvPicPr>
-                          <pic:cNvPr id="3" name="Picture 2"/>
-                          <pic:cNvPicPr>
-                            <a:picLocks noChangeAspect="1" noChangeArrowheads="1"/>
-                          </pic:cNvPicPr>
+                          <pic:cNvPr id="1" name="LOGO1.png"/>
+                          <pic:cNvPicPr/>
                         </pic:nvPicPr>
                         <pic:blipFill>
-                          <a:blip r:embed="rId4">
+                          <a:blip r:embed="rId4" cstate="print">
                             <a:extLst>
                               <a:ext uri="{28A0092B-C50C-407E-A947-70E740481C1C}">
                                 <a14:useLocalDpi xmlns:a14="http://schemas.microsoft.com/office/drawing/2010/main" val="0"/>
                               </a:ext>
                             </a:extLst>
                           </a:blip>
-                          <a:srcRect/>
                           <a:stretch>
                             <a:fillRect/>
                           </a:stretch>
                         </pic:blipFill>
-                        <pic:spPr bwMode="auto">
+                        <pic:spPr>
                           <a:xfrm>
                             <a:off x="0" y="0"/>
-                            <a:ext cx="1143000" cy="933450"/>
+                            <a:ext cx="1606431" cy="720722"/>
                           </a:xfrm>
                           <a:prstGeom prst="rect">
                             <a:avLst/>
                           </a:prstGeom>
-                          <a:noFill/>
-                          <a:extLst>
-                            <a:ext uri="{909E8E84-426E-40DD-AFC4-6F175D3DCCD1}">
-                              <a14:hiddenFill xmlns:a14="http://schemas.microsoft.com/office/drawing/2010/main">
-                                <a:solidFill>
-                                  <a:srgbClr val="FFFFFF"/>
-                                </a:solidFill>
-                              </a14:hiddenFill>
-                            </a:ext>
-                          </a:extLst>
                         </pic:spPr>
                       </pic:pic>
                     </a:graphicData>
@@ -3211,9 +3200,9 @@
         <w:tblLook w:val="04A0" w:firstRow="1" w:lastRow="0" w:firstColumn="1" w:lastColumn="0" w:noHBand="0" w:noVBand="1"/>
       </w:tblPr>
       <w:tblGrid>
-        <w:gridCol w:w="1452"/>
-        <w:gridCol w:w="540"/>
-        <w:gridCol w:w="700"/>
+        <w:gridCol w:w="1487"/>
+        <w:gridCol w:w="553"/>
+        <w:gridCol w:w="717"/>
         <w:gridCol w:w="2300"/>
         <w:gridCol w:w="1960"/>
         <w:gridCol w:w="693"/>
@@ -3479,13 +3468,15 @@
             </w:r>
             <w:r>
               <w:rPr>
+                <w:rFonts w:eastAsia="Times New Roman"/>
                 <w:noProof/>
+                <w:color w:val="000000"/>
               </w:rPr>
               <w:drawing>
-                <wp:inline distT="0" distB="0" distL="0" distR="0" wp14:anchorId="0156EB9A" wp14:editId="7E991E40">
-                  <wp:extent cx="1143000" cy="933450"/>
+                <wp:inline distT="0" distB="0" distL="0" distR="0" wp14:anchorId="035FC9D8" wp14:editId="0CCF1500">
+                  <wp:extent cx="1581150" cy="709380"/>
                   <wp:effectExtent l="0" t="0" r="0" b="0"/>
-                  <wp:docPr id="12" name="Picture 2"/>
+                  <wp:docPr id="2" name="Picture 2"/>
                   <wp:cNvGraphicFramePr>
                     <a:graphicFrameLocks xmlns:a="http://schemas.openxmlformats.org/drawingml/2006/main" noChangeAspect="1"/>
                   </wp:cNvGraphicFramePr>
@@ -3493,42 +3484,29 @@
                     <a:graphicData uri="http://schemas.openxmlformats.org/drawingml/2006/picture">
                       <pic:pic xmlns:pic="http://schemas.openxmlformats.org/drawingml/2006/picture">
                         <pic:nvPicPr>
-                          <pic:cNvPr id="3" name="Picture 2"/>
-                          <pic:cNvPicPr>
-                            <a:picLocks noChangeAspect="1" noChangeArrowheads="1"/>
-                          </pic:cNvPicPr>
+                          <pic:cNvPr id="1" name="LOGO1.png"/>
+                          <pic:cNvPicPr/>
                         </pic:nvPicPr>
                         <pic:blipFill>
-                          <a:blip r:embed="rId4">
+                          <a:blip r:embed="rId4" cstate="print">
                             <a:extLst>
                               <a:ext uri="{28A0092B-C50C-407E-A947-70E740481C1C}">
                                 <a14:useLocalDpi xmlns:a14="http://schemas.microsoft.com/office/drawing/2010/main" val="0"/>
                               </a:ext>
                             </a:extLst>
                           </a:blip>
-                          <a:srcRect/>
                           <a:stretch>
                             <a:fillRect/>
                           </a:stretch>
                         </pic:blipFill>
-                        <pic:spPr bwMode="auto">
+                        <pic:spPr>
                           <a:xfrm>
                             <a:off x="0" y="0"/>
-                            <a:ext cx="1143000" cy="933450"/>
+                            <a:ext cx="1606431" cy="720722"/>
                           </a:xfrm>
                           <a:prstGeom prst="rect">
                             <a:avLst/>
                           </a:prstGeom>
-                          <a:noFill/>
-                          <a:extLst>
-                            <a:ext uri="{909E8E84-426E-40DD-AFC4-6F175D3DCCD1}">
-                              <a14:hiddenFill xmlns:a14="http://schemas.microsoft.com/office/drawing/2010/main">
-                                <a:solidFill>
-                                  <a:srgbClr val="FFFFFF"/>
-                                </a:solidFill>
-                              </a14:hiddenFill>
-                            </a:ext>
-                          </a:extLst>
                         </pic:spPr>
                       </pic:pic>
                     </a:graphicData>
@@ -3536,6 +3514,8 @@
                 </wp:inline>
               </w:drawing>
             </w:r>
+            <w:bookmarkStart w:id="0" w:name="_GoBack"/>
+            <w:bookmarkEnd w:id="0"/>
           </w:p>
         </w:tc>
         <w:tc>
@@ -5128,8 +5108,6 @@
               </w:rPr>
               <w:t>Amount paid towards course</w:t>
             </w:r>
-            <w:bookmarkStart w:id="0" w:name="_GoBack"/>
-            <w:bookmarkEnd w:id="0"/>
           </w:p>
         </w:tc>
         <w:tc>

</xml_diff>